<commit_message>
rapport et structure projet
</commit_message>
<xml_diff>
--- a/Devoir2/Rapport/GILLET_HERKENS_Devoir 2.docx
+++ b/Devoir2/Rapport/GILLET_HERKENS_Devoir 2.docx
@@ -11,13 +11,15 @@
           <w:lang w:val="fr-FR"/>
         </w:rPr>
       </w:pPr>
+      <w:bookmarkStart w:id="0" w:name="_GoBack"/>
+      <w:bookmarkEnd w:id="0"/>
       <w:r>
         <w:rPr>
           <w:noProof/>
           <w:lang w:val="fr-FR"/>
         </w:rPr>
         <w:drawing>
-          <wp:anchor distT="114300" distB="114300" distL="114300" distR="114300" simplePos="0" relativeHeight="251659264" behindDoc="0" locked="0" layoutInCell="1" allowOverlap="1">
+          <wp:anchor distT="114300" distB="114300" distL="114300" distR="114300" simplePos="0" relativeHeight="251659264" behindDoc="0" locked="0" layoutInCell="1" allowOverlap="1" wp14:anchorId="730EA649" wp14:editId="140E337C">
             <wp:simplePos x="0" y="0"/>
             <wp:positionH relativeFrom="column">
               <wp:posOffset>1343025</wp:posOffset>
@@ -99,8 +101,8 @@
         <w:ind w:right="418"/>
         <w:jc w:val="center"/>
       </w:pPr>
-      <w:bookmarkStart w:id="0" w:name="_u05rxnk8e2fz"/>
-      <w:bookmarkEnd w:id="0"/>
+      <w:bookmarkStart w:id="1" w:name="_u05rxnk8e2fz"/>
+      <w:bookmarkEnd w:id="1"/>
       <w:r>
         <w:t>SR03</w:t>
       </w:r>
@@ -112,8 +114,8 @@
         <w:ind w:right="418"/>
         <w:jc w:val="center"/>
       </w:pPr>
-      <w:bookmarkStart w:id="1" w:name="_gfm1dergl5y7"/>
-      <w:bookmarkEnd w:id="1"/>
+      <w:bookmarkStart w:id="2" w:name="_gfm1dergl5y7"/>
+      <w:bookmarkEnd w:id="2"/>
       <w:r>
         <w:t>Rapport du Devoir 2</w:t>
       </w:r>
@@ -131,8 +133,8 @@
           <w:lang w:val="fr-FR"/>
         </w:rPr>
       </w:pPr>
-      <w:bookmarkStart w:id="2" w:name="_vqsug2fouod3"/>
-      <w:bookmarkEnd w:id="2"/>
+      <w:bookmarkStart w:id="3" w:name="_vqsug2fouod3"/>
+      <w:bookmarkEnd w:id="3"/>
     </w:p>
     <w:p>
       <w:pPr>
@@ -365,7 +367,7 @@
           <w:r>
             <w:fldChar w:fldCharType="separate"/>
           </w:r>
-          <w:hyperlink w:anchor="_Toc39305580" w:history="1">
+          <w:hyperlink w:anchor="_Toc39348021" w:history="1">
             <w:r>
               <w:rPr>
                 <w:rStyle w:val="Hyperlink"/>
@@ -393,7 +395,7 @@
                 <w:noProof/>
                 <w:webHidden/>
               </w:rPr>
-              <w:instrText xml:space="preserve"> PAGEREF _Toc39305580 \h </w:instrText>
+              <w:instrText xml:space="preserve"> PAGEREF _Toc39348021 \h </w:instrText>
             </w:r>
             <w:r>
               <w:rPr>
@@ -435,7 +437,7 @@
               <w:lang w:val="fr-FR" w:eastAsia="fr-FR"/>
             </w:rPr>
           </w:pPr>
-          <w:hyperlink w:anchor="_Toc39305581" w:history="1">
+          <w:hyperlink w:anchor="_Toc39348022" w:history="1">
             <w:r>
               <w:rPr>
                 <w:rStyle w:val="Hyperlink"/>
@@ -463,7 +465,7 @@
                 <w:noProof/>
                 <w:webHidden/>
               </w:rPr>
-              <w:instrText xml:space="preserve"> PAGEREF _Toc39305581 \h </w:instrText>
+              <w:instrText xml:space="preserve"> PAGEREF _Toc39348022 \h </w:instrText>
             </w:r>
             <w:r>
               <w:rPr>
@@ -505,7 +507,7 @@
               <w:lang w:val="fr-FR" w:eastAsia="fr-FR"/>
             </w:rPr>
           </w:pPr>
-          <w:hyperlink w:anchor="_Toc39305582" w:history="1">
+          <w:hyperlink w:anchor="_Toc39348023" w:history="1">
             <w:r>
               <w:rPr>
                 <w:rStyle w:val="Hyperlink"/>
@@ -533,7 +535,7 @@
                 <w:noProof/>
                 <w:webHidden/>
               </w:rPr>
-              <w:instrText xml:space="preserve"> PAGEREF _Toc39305582 \h </w:instrText>
+              <w:instrText xml:space="preserve"> PAGEREF _Toc39348023 \h </w:instrText>
             </w:r>
             <w:r>
               <w:rPr>
@@ -575,7 +577,7 @@
               <w:lang w:val="fr-FR" w:eastAsia="fr-FR"/>
             </w:rPr>
           </w:pPr>
-          <w:hyperlink w:anchor="_Toc39305583" w:history="1">
+          <w:hyperlink w:anchor="_Toc39348024" w:history="1">
             <w:r>
               <w:rPr>
                 <w:rStyle w:val="Hyperlink"/>
@@ -603,7 +605,7 @@
                 <w:noProof/>
                 <w:webHidden/>
               </w:rPr>
-              <w:instrText xml:space="preserve"> PAGEREF _Toc39305583 \h </w:instrText>
+              <w:instrText xml:space="preserve"> PAGEREF _Toc39348024 \h </w:instrText>
             </w:r>
             <w:r>
               <w:rPr>
@@ -645,7 +647,7 @@
               <w:lang w:val="fr-FR" w:eastAsia="fr-FR"/>
             </w:rPr>
           </w:pPr>
-          <w:hyperlink w:anchor="_Toc39305584" w:history="1">
+          <w:hyperlink w:anchor="_Toc39348025" w:history="1">
             <w:r>
               <w:rPr>
                 <w:rStyle w:val="Hyperlink"/>
@@ -673,7 +675,7 @@
                 <w:noProof/>
                 <w:webHidden/>
               </w:rPr>
-              <w:instrText xml:space="preserve"> PAGEREF _Toc39305584 \h </w:instrText>
+              <w:instrText xml:space="preserve"> PAGEREF _Toc39348025 \h </w:instrText>
             </w:r>
             <w:r>
               <w:rPr>
@@ -715,7 +717,7 @@
               <w:lang w:val="fr-FR" w:eastAsia="fr-FR"/>
             </w:rPr>
           </w:pPr>
-          <w:hyperlink w:anchor="_Toc39305585" w:history="1">
+          <w:hyperlink w:anchor="_Toc39348026" w:history="1">
             <w:r>
               <w:rPr>
                 <w:rStyle w:val="Hyperlink"/>
@@ -743,7 +745,7 @@
                 <w:noProof/>
                 <w:webHidden/>
               </w:rPr>
-              <w:instrText xml:space="preserve"> PAGEREF _Toc39305585 \h </w:instrText>
+              <w:instrText xml:space="preserve"> PAGEREF _Toc39348026 \h </w:instrText>
             </w:r>
             <w:r>
               <w:rPr>
@@ -785,7 +787,7 @@
               <w:lang w:val="fr-FR" w:eastAsia="fr-FR"/>
             </w:rPr>
           </w:pPr>
-          <w:hyperlink w:anchor="_Toc39305586" w:history="1">
+          <w:hyperlink w:anchor="_Toc39348027" w:history="1">
             <w:r>
               <w:rPr>
                 <w:rStyle w:val="Hyperlink"/>
@@ -813,7 +815,7 @@
                 <w:noProof/>
                 <w:webHidden/>
               </w:rPr>
-              <w:instrText xml:space="preserve"> PAGEREF _Toc39305586 \h </w:instrText>
+              <w:instrText xml:space="preserve"> PAGEREF _Toc39348027 \h </w:instrText>
             </w:r>
             <w:r>
               <w:rPr>
@@ -855,7 +857,7 @@
               <w:lang w:val="fr-FR" w:eastAsia="fr-FR"/>
             </w:rPr>
           </w:pPr>
-          <w:hyperlink w:anchor="_Toc39305587" w:history="1">
+          <w:hyperlink w:anchor="_Toc39348028" w:history="1">
             <w:r>
               <w:rPr>
                 <w:rStyle w:val="Hyperlink"/>
@@ -883,7 +885,7 @@
                 <w:noProof/>
                 <w:webHidden/>
               </w:rPr>
-              <w:instrText xml:space="preserve"> PAGEREF _Toc39305587 \h </w:instrText>
+              <w:instrText xml:space="preserve"> PAGEREF _Toc39348028 \h </w:instrText>
             </w:r>
             <w:r>
               <w:rPr>
@@ -925,7 +927,7 @@
               <w:lang w:val="fr-FR" w:eastAsia="fr-FR"/>
             </w:rPr>
           </w:pPr>
-          <w:hyperlink w:anchor="_Toc39305588" w:history="1">
+          <w:hyperlink w:anchor="_Toc39348029" w:history="1">
             <w:r>
               <w:rPr>
                 <w:rStyle w:val="Hyperlink"/>
@@ -953,7 +955,7 @@
                 <w:noProof/>
                 <w:webHidden/>
               </w:rPr>
-              <w:instrText xml:space="preserve"> PAGEREF _Toc39305588 \h </w:instrText>
+              <w:instrText xml:space="preserve"> PAGEREF _Toc39348029 \h </w:instrText>
             </w:r>
             <w:r>
               <w:rPr>
@@ -995,7 +997,7 @@
               <w:lang w:val="fr-FR" w:eastAsia="fr-FR"/>
             </w:rPr>
           </w:pPr>
-          <w:hyperlink w:anchor="_Toc39305589" w:history="1">
+          <w:hyperlink w:anchor="_Toc39348030" w:history="1">
             <w:r>
               <w:rPr>
                 <w:rStyle w:val="Hyperlink"/>
@@ -1023,7 +1025,7 @@
                 <w:noProof/>
                 <w:webHidden/>
               </w:rPr>
-              <w:instrText xml:space="preserve"> PAGEREF _Toc39305589 \h </w:instrText>
+              <w:instrText xml:space="preserve"> PAGEREF _Toc39348030 \h </w:instrText>
             </w:r>
             <w:r>
               <w:rPr>
@@ -1065,7 +1067,7 @@
               <w:lang w:val="fr-FR" w:eastAsia="fr-FR"/>
             </w:rPr>
           </w:pPr>
-          <w:hyperlink w:anchor="_Toc39305590" w:history="1">
+          <w:hyperlink w:anchor="_Toc39348031" w:history="1">
             <w:r>
               <w:rPr>
                 <w:rStyle w:val="Hyperlink"/>
@@ -1093,7 +1095,7 @@
                 <w:noProof/>
                 <w:webHidden/>
               </w:rPr>
-              <w:instrText xml:space="preserve"> PAGEREF _Toc39305590 \h </w:instrText>
+              <w:instrText xml:space="preserve"> PAGEREF _Toc39348031 \h </w:instrText>
             </w:r>
             <w:r>
               <w:rPr>
@@ -1135,7 +1137,7 @@
               <w:lang w:val="fr-FR" w:eastAsia="fr-FR"/>
             </w:rPr>
           </w:pPr>
-          <w:hyperlink w:anchor="_Toc39305591" w:history="1">
+          <w:hyperlink w:anchor="_Toc39348032" w:history="1">
             <w:r>
               <w:rPr>
                 <w:rStyle w:val="Hyperlink"/>
@@ -1163,7 +1165,7 @@
                 <w:noProof/>
                 <w:webHidden/>
               </w:rPr>
-              <w:instrText xml:space="preserve"> PAGEREF _Toc39305591 \h </w:instrText>
+              <w:instrText xml:space="preserve"> PAGEREF _Toc39348032 \h </w:instrText>
             </w:r>
             <w:r>
               <w:rPr>
@@ -1184,76 +1186,6 @@
                 <w:webHidden/>
               </w:rPr>
               <w:t>7</w:t>
-            </w:r>
-            <w:r>
-              <w:rPr>
-                <w:noProof/>
-                <w:webHidden/>
-              </w:rPr>
-              <w:fldChar w:fldCharType="end"/>
-            </w:r>
-          </w:hyperlink>
-        </w:p>
-        <w:p>
-          <w:pPr>
-            <w:pStyle w:val="Verzeichnis1"/>
-            <w:tabs>
-              <w:tab w:val="right" w:leader="dot" w:pos="9062"/>
-            </w:tabs>
-            <w:rPr>
-              <w:noProof/>
-              <w:lang w:val="fr-FR" w:eastAsia="fr-FR"/>
-            </w:rPr>
-          </w:pPr>
-          <w:hyperlink w:anchor="_Toc39305592" w:history="1">
-            <w:r>
-              <w:rPr>
-                <w:rStyle w:val="Hyperlink"/>
-                <w:noProof/>
-                <w:lang w:val="fr-FR"/>
-              </w:rPr>
-              <w:t>Annexe I</w:t>
-            </w:r>
-            <w:r>
-              <w:rPr>
-                <w:noProof/>
-                <w:webHidden/>
-              </w:rPr>
-              <w:tab/>
-            </w:r>
-            <w:r>
-              <w:rPr>
-                <w:noProof/>
-                <w:webHidden/>
-              </w:rPr>
-              <w:fldChar w:fldCharType="begin"/>
-            </w:r>
-            <w:r>
-              <w:rPr>
-                <w:noProof/>
-                <w:webHidden/>
-              </w:rPr>
-              <w:instrText xml:space="preserve"> PAGEREF _Toc39305592 \h </w:instrText>
-            </w:r>
-            <w:r>
-              <w:rPr>
-                <w:noProof/>
-                <w:webHidden/>
-              </w:rPr>
-            </w:r>
-            <w:r>
-              <w:rPr>
-                <w:noProof/>
-                <w:webHidden/>
-              </w:rPr>
-              <w:fldChar w:fldCharType="separate"/>
-            </w:r>
-            <w:r>
-              <w:rPr>
-                <w:noProof/>
-                <w:webHidden/>
-              </w:rPr>
-              <w:t>8</w:t>
             </w:r>
             <w:r>
               <w:rPr>
@@ -1368,7 +1300,7 @@
           <w:lang w:val="fr-FR"/>
         </w:rPr>
       </w:pPr>
-      <w:bookmarkStart w:id="3" w:name="_Toc39305580"/>
+      <w:bookmarkStart w:id="4" w:name="_Toc39348021"/>
       <w:r>
         <w:rPr>
           <w:lang w:val="fr-FR"/>
@@ -1382,7 +1314,7 @@
         </w:rPr>
         <w:t>duction</w:t>
       </w:r>
-      <w:bookmarkEnd w:id="3"/>
+      <w:bookmarkEnd w:id="4"/>
     </w:p>
     <w:p>
       <w:pPr>
@@ -1398,14 +1330,14 @@
           <w:lang w:val="fr-FR"/>
         </w:rPr>
       </w:pPr>
-      <w:bookmarkStart w:id="4" w:name="_Toc39305581"/>
+      <w:bookmarkStart w:id="5" w:name="_Toc39348022"/>
       <w:r>
         <w:rPr>
           <w:lang w:val="fr-FR"/>
         </w:rPr>
         <w:t>Cahier des charges</w:t>
       </w:r>
-      <w:bookmarkEnd w:id="4"/>
+      <w:bookmarkEnd w:id="5"/>
     </w:p>
     <w:p>
       <w:pPr>
@@ -1449,14 +1381,14 @@
           <w:lang w:val="fr-FR"/>
         </w:rPr>
       </w:pPr>
-      <w:bookmarkStart w:id="5" w:name="_Toc39305582"/>
+      <w:bookmarkStart w:id="6" w:name="_Toc39348023"/>
       <w:r>
         <w:rPr>
           <w:lang w:val="fr-FR"/>
         </w:rPr>
         <w:t>Contenu du rapport</w:t>
       </w:r>
-      <w:bookmarkEnd w:id="5"/>
+      <w:bookmarkEnd w:id="6"/>
     </w:p>
     <w:p>
       <w:pPr>
@@ -1627,14 +1559,14 @@
           <w:lang w:val="fr-FR"/>
         </w:rPr>
       </w:pPr>
-      <w:bookmarkStart w:id="6" w:name="_Toc39305583"/>
+      <w:bookmarkStart w:id="7" w:name="_Toc39348024"/>
       <w:r>
         <w:rPr>
           <w:lang w:val="fr-FR"/>
         </w:rPr>
         <w:t>Bonnes pratiques de sécurité</w:t>
       </w:r>
-      <w:bookmarkEnd w:id="6"/>
+      <w:bookmarkEnd w:id="7"/>
     </w:p>
     <w:p>
       <w:pPr>
@@ -1695,7 +1627,7 @@
           <w:lang w:val="fr-FR"/>
         </w:rPr>
       </w:pPr>
-      <w:bookmarkStart w:id="7" w:name="_Toc39305584"/>
+      <w:bookmarkStart w:id="8" w:name="_Toc39348025"/>
       <w:r>
         <w:rPr>
           <w:lang w:val="fr-FR"/>
@@ -1714,14 +1646,7 @@
         </w:rPr>
         <w:t>Violation de contrôle d’accès et de gestion de session</w:t>
       </w:r>
-      <w:bookmarkEnd w:id="7"/>
-    </w:p>
-    <w:p>
-      <w:pPr>
-        <w:rPr>
-          <w:lang w:val="fr-FR"/>
-        </w:rPr>
-      </w:pPr>
+      <w:bookmarkEnd w:id="8"/>
     </w:p>
     <w:p>
       <w:pPr>
@@ -1877,17 +1802,40 @@
     </w:p>
     <w:p>
       <w:pPr>
-        <w:rPr>
-          <w:color w:val="FF0000"/>
-          <w:lang w:val="fr-FR"/>
-        </w:rPr>
-      </w:pPr>
-      <w:r>
-        <w:rPr>
-          <w:color w:val="FF0000"/>
-          <w:lang w:val="fr-FR"/>
-        </w:rPr>
-        <w:t>Explication protection contre essais répétés login/mdp</w:t>
+        <w:ind w:firstLine="708"/>
+        <w:rPr>
+          <w:lang w:val="fr-FR"/>
+        </w:rPr>
+      </w:pPr>
+      <w:r>
+        <w:rPr>
+          <w:lang w:val="fr-FR"/>
+        </w:rPr>
+        <w:t xml:space="preserve">Pour empêcher une attaque par la force brute (essayer toutes les combinaisons de mots de passe/login 1 par 1), </w:t>
+      </w:r>
+      <w:r>
+        <w:rPr>
+          <w:lang w:val="fr-FR"/>
+        </w:rPr>
+        <w:t xml:space="preserve">nous avons </w:t>
+      </w:r>
+      <w:r>
+        <w:rPr>
+          <w:lang w:val="fr-FR"/>
+        </w:rPr>
+        <w:t>implémenté une variable dans la session qui s’incrémente à chaque fois que l’on se trompe dans un login/mot de passe et qui une fois 5 essais atteint</w:t>
+      </w:r>
+      <w:r>
+        <w:rPr>
+          <w:lang w:val="fr-FR"/>
+        </w:rPr>
+        <w:t xml:space="preserve">s, </w:t>
+      </w:r>
+      <w:r>
+        <w:rPr>
+          <w:lang w:val="fr-FR"/>
+        </w:rPr>
+        <w:t xml:space="preserve">va bloquer la page login et demander de contacter l’hôte du serveur pour qu’il débloque ce token, ou demander d’attendre que la session expire d’elle-même. </w:t>
       </w:r>
     </w:p>
     <w:p>
@@ -1904,7 +1852,7 @@
           <w:lang w:val="fr-FR"/>
         </w:rPr>
       </w:pPr>
-      <w:bookmarkStart w:id="8" w:name="_Toc39305585"/>
+      <w:bookmarkStart w:id="9" w:name="_Toc39348026"/>
       <w:r>
         <w:rPr>
           <w:lang w:val="fr-FR"/>
@@ -1929,17 +1877,11 @@
         </w:rPr>
         <w:t>SRF</w:t>
       </w:r>
-      <w:bookmarkEnd w:id="8"/>
-    </w:p>
-    <w:p>
-      <w:pPr>
-        <w:rPr>
-          <w:lang w:val="fr-FR"/>
-        </w:rPr>
-      </w:pPr>
-    </w:p>
-    <w:p>
-      <w:pPr>
+      <w:bookmarkEnd w:id="9"/>
+    </w:p>
+    <w:p>
+      <w:pPr>
+        <w:ind w:firstLine="708"/>
         <w:rPr>
           <w:lang w:val="fr-FR"/>
         </w:rPr>
@@ -2065,30 +2007,17 @@
     </w:p>
     <w:p>
       <w:pPr>
-        <w:rPr>
-          <w:lang w:val="fr-FR"/>
-        </w:rPr>
-      </w:pPr>
-    </w:p>
-    <w:p>
-      <w:pPr>
-        <w:rPr>
-          <w:lang w:val="fr-FR"/>
-        </w:rPr>
-      </w:pPr>
-    </w:p>
-    <w:p>
-      <w:pPr>
         <w:pStyle w:val="berschrift2"/>
         <w:rPr>
           <w:lang w:val="fr-FR"/>
         </w:rPr>
       </w:pPr>
-      <w:bookmarkStart w:id="9" w:name="_Toc39305586"/>
-      <w:r>
-        <w:rPr>
-          <w:lang w:val="fr-FR"/>
-        </w:rPr>
+      <w:bookmarkStart w:id="10" w:name="_Toc39348027"/>
+      <w:r>
+        <w:rPr>
+          <w:lang w:val="fr-FR"/>
+        </w:rPr>
+        <w:lastRenderedPageBreak/>
         <w:t>3°</w:t>
       </w:r>
       <w:r>
@@ -2103,21 +2032,99 @@
         </w:rPr>
         <w:t>Chiffrement des données sensibles</w:t>
       </w:r>
-      <w:bookmarkEnd w:id="9"/>
-    </w:p>
-    <w:p>
-      <w:pPr>
-        <w:rPr>
-          <w:color w:val="FF0000"/>
-          <w:lang w:val="fr-FR"/>
-        </w:rPr>
-      </w:pPr>
-      <w:r>
-        <w:rPr>
-          <w:color w:val="FF0000"/>
-          <w:lang w:val="fr-FR"/>
-        </w:rPr>
-        <w:t>Explications htaccess,htpassword,hasher les mots de passe</w:t>
+      <w:bookmarkEnd w:id="10"/>
+    </w:p>
+    <w:p>
+      <w:pPr>
+        <w:rPr>
+          <w:lang w:val="fr-FR"/>
+        </w:rPr>
+      </w:pPr>
+    </w:p>
+    <w:p>
+      <w:pPr>
+        <w:ind w:firstLine="708"/>
+        <w:rPr>
+          <w:lang w:val="fr-FR"/>
+        </w:rPr>
+      </w:pPr>
+      <w:r>
+        <w:rPr>
+          <w:lang w:val="fr-FR"/>
+        </w:rPr>
+        <w:t xml:space="preserve">Pour plus de sécurité, nous aurions </w:t>
+      </w:r>
+      <w:r>
+        <w:rPr>
+          <w:lang w:val="fr-FR"/>
+        </w:rPr>
+        <w:t xml:space="preserve">pû ajouter le chiffrement des données dans la base de données, afin </w:t>
+      </w:r>
+      <w:r>
+        <w:rPr>
+          <w:lang w:val="fr-FR"/>
+        </w:rPr>
+        <w:t xml:space="preserve">que les </w:t>
+      </w:r>
+      <w:r>
+        <w:rPr>
+          <w:lang w:val="fr-FR"/>
+        </w:rPr>
+        <w:t>données sensibles</w:t>
+      </w:r>
+      <w:r>
+        <w:rPr>
+          <w:lang w:val="fr-FR"/>
+        </w:rPr>
+        <w:t xml:space="preserve"> soient </w:t>
+      </w:r>
+      <w:r>
+        <w:rPr>
+          <w:lang w:val="fr-FR"/>
+        </w:rPr>
+        <w:t>stockées en clair côté SQL et</w:t>
+      </w:r>
+      <w:r>
+        <w:rPr>
+          <w:lang w:val="fr-FR"/>
+        </w:rPr>
+        <w:t xml:space="preserve"> pour éviter qu’ils soient lus en clair dans le php, et avec des fonctions php il est facile d’encoder ou décoder des textes avec un pattern généré, mais nous </w:t>
+      </w:r>
+      <w:r>
+        <w:rPr>
+          <w:lang w:val="fr-FR"/>
+        </w:rPr>
+        <w:t xml:space="preserve">avons </w:t>
+      </w:r>
+      <w:r>
+        <w:rPr>
+          <w:lang w:val="fr-FR"/>
+        </w:rPr>
+        <w:t>manqu</w:t>
+      </w:r>
+      <w:r>
+        <w:rPr>
+          <w:lang w:val="fr-FR"/>
+        </w:rPr>
+        <w:t>é</w:t>
+      </w:r>
+      <w:r>
+        <w:rPr>
+          <w:lang w:val="fr-FR"/>
+        </w:rPr>
+        <w:t xml:space="preserve"> de temps</w:t>
+      </w:r>
+      <w:r>
+        <w:rPr>
+          <w:lang w:val="fr-FR"/>
+        </w:rPr>
+        <w:t>.</w:t>
+      </w:r>
+      <w:r>
+        <w:rPr>
+          <w:lang w:val="fr-FR"/>
+        </w:rPr>
+        <w:t xml:space="preserve"> </w:t>
       </w:r>
     </w:p>
     <w:p>
@@ -2134,14 +2141,14 @@
           <w:lang w:val="fr-FR"/>
         </w:rPr>
       </w:pPr>
-      <w:bookmarkStart w:id="10" w:name="_Toc39305587"/>
+      <w:bookmarkStart w:id="11" w:name="_Toc39348028"/>
       <w:r>
         <w:rPr>
           <w:lang w:val="fr-FR"/>
         </w:rPr>
         <w:t>4° Vulnérabilité d’un composant</w:t>
       </w:r>
-      <w:bookmarkEnd w:id="10"/>
+      <w:bookmarkEnd w:id="11"/>
     </w:p>
     <w:p>
       <w:pPr>
@@ -2161,11 +2168,68 @@
         <w:rPr>
           <w:lang w:val="fr-FR"/>
         </w:rPr>
-        <w:t>Pour éviter qu’un simple accès au fichier config.ini soit réalisé depuis le navigateur, celui-ci à été remplacé par un fichier config.php qui permet de récolter les mêmes identifiants de la base de donnée mais sans risquer qu’ils soient visible car ce composant est très sensible (phpmyadmin), nous avons donc aussi changé le mot de passe de la base de donnée.</w:t>
-      </w:r>
-    </w:p>
-    <w:p>
-      <w:pPr>
+        <w:t>Pour éviter qu’un simple accès au fichier config.ini soit réalisé depuis le navigateur, celui-ci à été remplacé par un fichier config.php qui permet de récolter les mêmes identifiants de la base de donnée mais sans risquer qu’ils soient visible car ce composant est très sensible (phpmyadmin), nous avons donc aussi changé le mot de passe de la base de donnée</w:t>
+      </w:r>
+      <w:r>
+        <w:rPr>
+          <w:lang w:val="fr-FR"/>
+        </w:rPr>
+        <w:t xml:space="preserve"> (cf Utilisation de l’application)</w:t>
+      </w:r>
+      <w:r>
+        <w:rPr>
+          <w:lang w:val="fr-FR"/>
+        </w:rPr>
+        <w:t>.</w:t>
+      </w:r>
+    </w:p>
+    <w:p>
+      <w:pPr>
+        <w:ind w:firstLine="708"/>
+        <w:rPr>
+          <w:lang w:val="fr-FR"/>
+        </w:rPr>
+      </w:pPr>
+      <w:r>
+        <w:rPr>
+          <w:lang w:val="fr-FR"/>
+        </w:rPr>
+        <w:t xml:space="preserve">De plus, </w:t>
+      </w:r>
+      <w:r>
+        <w:rPr>
+          <w:lang w:val="fr-FR"/>
+        </w:rPr>
+        <w:t xml:space="preserve">nous avons ajouté </w:t>
+      </w:r>
+      <w:r>
+        <w:rPr>
+          <w:lang w:val="fr-FR"/>
+        </w:rPr>
+        <w:t xml:space="preserve">un fichier .htaccess qui bloque tout accès aux fichiers config depuis le navigateur, si un utilisateur </w:t>
+      </w:r>
+      <w:r>
+        <w:rPr>
+          <w:lang w:val="fr-FR"/>
+        </w:rPr>
+        <w:t>entre</w:t>
+      </w:r>
+      <w:r>
+        <w:rPr>
+          <w:lang w:val="fr-FR"/>
+        </w:rPr>
+        <w:t xml:space="preserve"> devoir2/config, </w:t>
+      </w:r>
+      <w:r>
+        <w:rPr>
+          <w:lang w:val="fr-FR"/>
+        </w:rPr>
+        <w:t>l’accès lui sera refusé.</w:t>
+      </w:r>
+    </w:p>
+    <w:p>
+      <w:pPr>
+        <w:ind w:firstLine="708"/>
         <w:rPr>
           <w:lang w:val="fr-FR"/>
         </w:rPr>
@@ -2200,9 +2264,8 @@
     </w:p>
     <w:p>
       <w:pPr>
-        <w:rPr>
-          <w:sz w:val="40"/>
-          <w:szCs w:val="40"/>
+        <w:ind w:firstLine="708"/>
+        <w:rPr>
           <w:lang w:val="fr-FR"/>
         </w:rPr>
       </w:pPr>
@@ -2214,7 +2277,7 @@
           <w:lang w:val="fr-FR"/>
         </w:rPr>
       </w:pPr>
-      <w:bookmarkStart w:id="11" w:name="_Toc39305588"/>
+      <w:bookmarkStart w:id="12" w:name="_Toc39348029"/>
       <w:r>
         <w:rPr>
           <w:lang w:val="fr-FR"/>
@@ -2227,7 +2290,7 @@
         </w:rPr>
         <w:t>Utilisation de l’application</w:t>
       </w:r>
-      <w:bookmarkEnd w:id="11"/>
+      <w:bookmarkEnd w:id="12"/>
     </w:p>
     <w:p>
       <w:pPr>
@@ -2356,13 +2419,7 @@
         <w:rPr>
           <w:lang w:val="fr-FR"/>
         </w:rPr>
-        <w:t>sera automatiquement chargée</w:t>
-      </w:r>
-      <w:r>
-        <w:rPr>
-          <w:lang w:val="fr-FR"/>
-        </w:rPr>
-        <w:t>)</w:t>
+        <w:t>sera automatiquement chargée)</w:t>
       </w:r>
     </w:p>
     <w:p>
@@ -2415,50 +2472,78 @@
     </w:p>
     <w:p>
       <w:pPr>
-        <w:rPr>
-          <w:lang w:val="fr-FR"/>
-        </w:rPr>
-      </w:pPr>
-      <w:r>
-        <w:rPr>
-          <w:lang w:val="fr-FR"/>
-        </w:rPr>
-        <w:t xml:space="preserve">Voir exemples en </w:t>
-      </w:r>
-      <w:hyperlink w:anchor="_Annexe_I" w:history="1">
-        <w:r>
-          <w:rPr>
-            <w:rStyle w:val="Hyperlink"/>
-            <w:lang w:val="fr-FR"/>
-          </w:rPr>
-          <w:t>Ann</w:t>
-        </w:r>
-        <w:r>
-          <w:rPr>
-            <w:rStyle w:val="Hyperlink"/>
-            <w:lang w:val="fr-FR"/>
-          </w:rPr>
-          <w:t>e</w:t>
-        </w:r>
-        <w:r>
-          <w:rPr>
-            <w:rStyle w:val="Hyperlink"/>
-            <w:lang w:val="fr-FR"/>
-          </w:rPr>
-          <w:t>xe1</w:t>
-        </w:r>
-      </w:hyperlink>
+        <w:pStyle w:val="Listenabsatz"/>
+        <w:numPr>
+          <w:ilvl w:val="0"/>
+          <w:numId w:val="9"/>
+        </w:numPr>
+        <w:rPr>
+          <w:lang w:val="fr-FR"/>
+        </w:rPr>
+      </w:pPr>
+      <w:r>
+        <w:rPr>
+          <w:lang w:val="fr-FR"/>
+        </w:rPr>
+        <w:t>Veiller</w:t>
+      </w:r>
+      <w:r>
+        <w:rPr>
+          <w:lang w:val="fr-FR"/>
+        </w:rPr>
+        <w:t xml:space="preserve"> au mot de passe du serveur php car nous l’avons modifié pour plus de sécurité vis-à-vis de </w:t>
+      </w:r>
+      <w:r>
+        <w:rPr>
+          <w:lang w:val="fr-FR"/>
+        </w:rPr>
+        <w:t xml:space="preserve">la vulnérabilité du composant </w:t>
+      </w:r>
+      <w:r>
+        <w:rPr>
+          <w:lang w:val="fr-FR"/>
+        </w:rPr>
+        <w:t>phpmyadmin</w:t>
+      </w:r>
       <w:r>
         <w:rPr>
           <w:lang w:val="fr-FR"/>
         </w:rPr>
         <w:t>.</w:t>
       </w:r>
-    </w:p>
-    <w:p>
-      <w:pPr>
-        <w:pStyle w:val="Listenabsatz"/>
-        <w:ind w:left="1440"/>
+      <w:r>
+        <w:rPr>
+          <w:lang w:val="fr-FR"/>
+        </w:rPr>
+        <w:t xml:space="preserve"> </w:t>
+      </w:r>
+      <w:r>
+        <w:rPr>
+          <w:lang w:val="fr-FR"/>
+        </w:rPr>
+        <w:t>L</w:t>
+      </w:r>
+      <w:r>
+        <w:rPr>
+          <w:lang w:val="fr-FR"/>
+        </w:rPr>
+        <w:t xml:space="preserve">e mot de passe </w:t>
+      </w:r>
+      <w:r>
+        <w:rPr>
+          <w:lang w:val="fr-FR"/>
+        </w:rPr>
+        <w:t>utilisé</w:t>
+      </w:r>
+      <w:r>
+        <w:rPr>
+          <w:lang w:val="fr-FR"/>
+        </w:rPr>
+        <w:t> : 4AfYkjmjPHxtF9en généré automatiquement et hashé par phpmyadmin.</w:t>
+      </w:r>
+    </w:p>
+    <w:p>
+      <w:pPr>
         <w:rPr>
           <w:sz w:val="40"/>
           <w:szCs w:val="40"/>
@@ -2468,43 +2553,12 @@
     </w:p>
     <w:p>
       <w:pPr>
-        <w:rPr>
-          <w:sz w:val="40"/>
-          <w:szCs w:val="40"/>
-          <w:lang w:val="fr-FR"/>
-        </w:rPr>
-      </w:pPr>
-    </w:p>
-    <w:p>
-      <w:pPr>
-        <w:rPr>
-          <w:sz w:val="40"/>
-          <w:szCs w:val="40"/>
-          <w:lang w:val="fr-FR"/>
-        </w:rPr>
-      </w:pPr>
-    </w:p>
-    <w:p>
-      <w:pPr>
-        <w:pStyle w:val="Listenabsatz"/>
-        <w:ind w:left="1440"/>
-        <w:rPr>
-          <w:sz w:val="40"/>
-          <w:szCs w:val="40"/>
-          <w:lang w:val="fr-FR"/>
-        </w:rPr>
-      </w:pPr>
-    </w:p>
-    <w:p>
-      <w:pPr>
         <w:pStyle w:val="berschrift1"/>
         <w:rPr>
           <w:lang w:val="fr-FR"/>
         </w:rPr>
       </w:pPr>
-      <w:bookmarkStart w:id="12" w:name="_Toc39305589"/>
-      <w:bookmarkStart w:id="13" w:name="_GoBack"/>
-      <w:bookmarkEnd w:id="13"/>
+      <w:bookmarkStart w:id="13" w:name="_Toc39348030"/>
       <w:r>
         <w:rPr>
           <w:lang w:val="fr-FR"/>
@@ -2530,7 +2584,7 @@
         </w:rPr>
         <w:t xml:space="preserve"> des applications web</w:t>
       </w:r>
-      <w:bookmarkEnd w:id="12"/>
+      <w:bookmarkEnd w:id="13"/>
     </w:p>
     <w:p>
       <w:pPr>
@@ -2547,7 +2601,7 @@
           <w:lang w:val="fr-FR"/>
         </w:rPr>
       </w:pPr>
-      <w:bookmarkStart w:id="14" w:name="_Toc39305590"/>
+      <w:bookmarkStart w:id="14" w:name="_Toc39348031"/>
       <w:r>
         <w:rPr>
           <w:lang w:val="fr-FR"/>
@@ -3158,7 +3212,7 @@
           <w:lang w:val="fr-FR"/>
         </w:rPr>
       </w:pPr>
-      <w:bookmarkStart w:id="15" w:name="_Toc39305591"/>
+      <w:bookmarkStart w:id="15" w:name="_Toc39348032"/>
       <w:r>
         <w:rPr>
           <w:lang w:val="fr-FR"/>
@@ -3404,70 +3458,13 @@
     </w:p>
     <w:p>
       <w:pPr>
-        <w:rPr>
-          <w:sz w:val="24"/>
-          <w:szCs w:val="24"/>
-          <w:lang w:val="fr-FR"/>
-        </w:rPr>
-      </w:pPr>
-    </w:p>
-    <w:p>
-      <w:pPr>
         <w:pStyle w:val="berschrift1"/>
         <w:rPr>
           <w:lang w:val="fr-FR"/>
         </w:rPr>
       </w:pPr>
       <w:bookmarkStart w:id="16" w:name="_Annexe_I"/>
-      <w:bookmarkStart w:id="17" w:name="_Toc39305592"/>
       <w:bookmarkEnd w:id="16"/>
-      <w:r>
-        <w:rPr>
-          <w:lang w:val="fr-FR"/>
-        </w:rPr>
-        <w:lastRenderedPageBreak/>
-        <w:t>Annexe</w:t>
-      </w:r>
-      <w:r>
-        <w:rPr>
-          <w:lang w:val="fr-FR"/>
-        </w:rPr>
-        <w:t xml:space="preserve"> I</w:t>
-      </w:r>
-      <w:bookmarkEnd w:id="17"/>
-    </w:p>
-    <w:p>
-      <w:pPr>
-        <w:rPr>
-          <w:lang w:val="fr-FR"/>
-        </w:rPr>
-      </w:pPr>
-    </w:p>
-    <w:p>
-      <w:pPr>
-        <w:rPr>
-          <w:lang w:val="fr-FR"/>
-        </w:rPr>
-      </w:pPr>
-      <w:r>
-        <w:rPr>
-          <w:lang w:val="fr-FR"/>
-        </w:rPr>
-        <w:t xml:space="preserve">Captures </w:t>
-      </w:r>
-      <w:r>
-        <w:rPr>
-          <w:lang w:val="fr-FR"/>
-        </w:rPr>
-        <w:t>de fonctionnement</w:t>
-      </w:r>
-    </w:p>
-    <w:p>
-      <w:pPr>
-        <w:rPr>
-          <w:lang w:val="fr-FR"/>
-        </w:rPr>
-      </w:pPr>
     </w:p>
     <w:p>
       <w:pPr>
@@ -4617,7 +4614,7 @@
     <w:lsdException w:name="Table Web 2" w:semiHidden="1" w:unhideWhenUsed="1"/>
     <w:lsdException w:name="Table Web 3" w:semiHidden="1" w:unhideWhenUsed="1"/>
     <w:lsdException w:name="Balloon Text" w:semiHidden="1" w:unhideWhenUsed="1"/>
-    <w:lsdException w:name="Table Grid" w:semiHidden="1" w:uiPriority="39" w:unhideWhenUsed="1"/>
+    <w:lsdException w:name="Table Grid" w:uiPriority="39"/>
     <w:lsdException w:name="Table Theme" w:semiHidden="1" w:unhideWhenUsed="1"/>
     <w:lsdException w:name="Placeholder Text" w:semiHidden="1"/>
     <w:lsdException w:name="No Spacing" w:uiPriority="1" w:qFormat="1"/>

</xml_diff>